<commit_message>
ch 6 write up
</commit_message>
<xml_diff>
--- a/Chapter 7/ch7.docx
+++ b/Chapter 7/ch7.docx
@@ -615,6 +615,304 @@
           <w:szCs w:val="24"/>
         </w:rPr>
         <w:t>Short Answers</w:t>
+      </w:r>
+    </w:p>
+    <w:p>
+      <w:pPr>
+        <w:pStyle w:val="ListParagraph"/>
+        <w:numPr>
+          <w:ilvl w:val="0"/>
+          <w:numId w:val="9"/>
+        </w:numPr>
+        <w:ind w:left="900"/>
+        <w:rPr>
+          <w:rFonts w:ascii="Times New Roman" w:hAnsi="Times New Roman" w:cs="Times New Roman"/>
+          <w:sz w:val="24"/>
+          <w:szCs w:val="24"/>
+        </w:rPr>
+      </w:pPr>
+      <w:r>
+        <w:rPr>
+          <w:rFonts w:ascii="Times New Roman" w:hAnsi="Times New Roman" w:cs="Times New Roman"/>
+          <w:sz w:val="24"/>
+          <w:szCs w:val="24"/>
+        </w:rPr>
+        <w:t>This program creates the service MalService to ensure that runs ever</w:t>
+      </w:r>
+      <w:r>
+        <w:rPr>
+          <w:rFonts w:ascii="Times New Roman" w:hAnsi="Times New Roman" w:cs="Times New Roman"/>
+          <w:sz w:val="24"/>
+          <w:szCs w:val="24"/>
+        </w:rPr>
+        <w:t>y time the computer is started.</w:t>
+      </w:r>
+    </w:p>
+    <w:p>
+      <w:pPr>
+        <w:pStyle w:val="ListParagraph"/>
+        <w:numPr>
+          <w:ilvl w:val="0"/>
+          <w:numId w:val="9"/>
+        </w:numPr>
+        <w:ind w:left="900"/>
+        <w:rPr>
+          <w:rFonts w:ascii="Times New Roman" w:hAnsi="Times New Roman" w:cs="Times New Roman"/>
+          <w:sz w:val="24"/>
+          <w:szCs w:val="24"/>
+        </w:rPr>
+      </w:pPr>
+      <w:r>
+        <w:rPr>
+          <w:rFonts w:ascii="Times New Roman" w:hAnsi="Times New Roman" w:cs="Times New Roman"/>
+          <w:sz w:val="24"/>
+          <w:szCs w:val="24"/>
+        </w:rPr>
+        <w:t>The program uses mutex</w:t>
+      </w:r>
+      <w:r>
+        <w:rPr>
+          <w:rFonts w:ascii="Times New Roman" w:hAnsi="Times New Roman" w:cs="Times New Roman"/>
+          <w:sz w:val="24"/>
+          <w:szCs w:val="24"/>
+        </w:rPr>
+        <w:t xml:space="preserve"> to ensure that only one instance of program is running.</w:t>
+      </w:r>
+    </w:p>
+    <w:p>
+      <w:pPr>
+        <w:pStyle w:val="ListParagraph"/>
+        <w:numPr>
+          <w:ilvl w:val="0"/>
+          <w:numId w:val="9"/>
+        </w:numPr>
+        <w:tabs>
+          <w:tab w:val="left" w:pos="900"/>
+        </w:tabs>
+        <w:ind w:hanging="720"/>
+        <w:rPr>
+          <w:rFonts w:ascii="Times New Roman" w:hAnsi="Times New Roman" w:cs="Times New Roman"/>
+          <w:sz w:val="24"/>
+          <w:szCs w:val="24"/>
+        </w:rPr>
+      </w:pPr>
+      <w:r>
+        <w:rPr>
+          <w:rFonts w:ascii="Times New Roman" w:hAnsi="Times New Roman" w:cs="Times New Roman"/>
+          <w:sz w:val="24"/>
+          <w:szCs w:val="24"/>
+        </w:rPr>
+        <w:t xml:space="preserve">We could search </w:t>
+      </w:r>
+      <w:r>
+        <w:rPr>
+          <w:rFonts w:ascii="Times New Roman" w:hAnsi="Times New Roman" w:cs="Times New Roman"/>
+          <w:sz w:val="24"/>
+          <w:szCs w:val="24"/>
+        </w:rPr>
+        <w:t xml:space="preserve">for a mutex </w:t>
+      </w:r>
+      <w:r>
+        <w:rPr>
+          <w:rFonts w:ascii="Times New Roman" w:hAnsi="Times New Roman" w:cs="Times New Roman"/>
+          <w:sz w:val="24"/>
+          <w:szCs w:val="24"/>
+        </w:rPr>
+        <w:t>"HGL345"</w:t>
+      </w:r>
+      <w:r>
+        <w:rPr>
+          <w:rFonts w:ascii="Times New Roman" w:hAnsi="Times New Roman" w:cs="Times New Roman"/>
+          <w:sz w:val="24"/>
+          <w:szCs w:val="24"/>
+        </w:rPr>
+        <w:t xml:space="preserve"> and for the service MalService.</w:t>
+      </w:r>
+    </w:p>
+    <w:p>
+      <w:pPr>
+        <w:pStyle w:val="ListParagraph"/>
+        <w:numPr>
+          <w:ilvl w:val="0"/>
+          <w:numId w:val="9"/>
+        </w:numPr>
+        <w:tabs>
+          <w:tab w:val="left" w:pos="900"/>
+        </w:tabs>
+        <w:ind w:left="900"/>
+        <w:rPr>
+          <w:rStyle w:val="fontstyle01"/>
+          <w:rFonts w:ascii="Times New Roman" w:hAnsi="Times New Roman" w:cs="Times New Roman"/>
+          <w:i w:val="0"/>
+          <w:iCs w:val="0"/>
+          <w:color w:val="auto"/>
+          <w:sz w:val="24"/>
+          <w:szCs w:val="24"/>
+        </w:rPr>
+      </w:pPr>
+      <w:r>
+        <w:rPr>
+          <w:rFonts w:ascii="Times New Roman" w:hAnsi="Times New Roman" w:cs="Times New Roman"/>
+          <w:sz w:val="24"/>
+          <w:szCs w:val="24"/>
+        </w:rPr>
+        <w:t xml:space="preserve">The malware uses the Internet Explorer and communicates with </w:t>
+      </w:r>
+      <w:hyperlink r:id="rId7" w:history="1">
+        <w:r>
+          <w:rPr>
+            <w:rStyle w:val="Hyperlink"/>
+            <w:rFonts w:ascii="NewBaskerville-Italic" w:hAnsi="NewBaskerville-Italic"/>
+            <w:sz w:val="20"/>
+            <w:szCs w:val="20"/>
+          </w:rPr>
+          <w:t>www.malwareanalysisbook.com</w:t>
+        </w:r>
+      </w:hyperlink>
+      <w:r>
+        <w:rPr>
+          <w:rStyle w:val="fontstyle01"/>
+        </w:rPr>
+        <w:t>.</w:t>
+      </w:r>
+    </w:p>
+    <w:p>
+      <w:pPr>
+        <w:pStyle w:val="ListParagraph"/>
+        <w:numPr>
+          <w:ilvl w:val="0"/>
+          <w:numId w:val="9"/>
+        </w:numPr>
+        <w:tabs>
+          <w:tab w:val="left" w:pos="900"/>
+        </w:tabs>
+        <w:ind w:left="900"/>
+        <w:rPr>
+          <w:rStyle w:val="fontstyle01"/>
+          <w:rFonts w:ascii="Times New Roman" w:hAnsi="Times New Roman" w:cs="Times New Roman"/>
+          <w:i w:val="0"/>
+          <w:iCs w:val="0"/>
+          <w:color w:val="auto"/>
+          <w:sz w:val="24"/>
+          <w:szCs w:val="24"/>
+        </w:rPr>
+      </w:pPr>
+      <w:r>
+        <w:rPr>
+          <w:rFonts w:ascii="Times New Roman" w:hAnsi="Times New Roman" w:cs="Times New Roman"/>
+          <w:sz w:val="24"/>
+          <w:szCs w:val="24"/>
+        </w:rPr>
+        <w:t xml:space="preserve">This program waits until midnight on January 1 2100, and then sends many request to </w:t>
+      </w:r>
+      <w:hyperlink r:id="rId8" w:history="1">
+        <w:r>
+          <w:rPr>
+            <w:rStyle w:val="Hyperlink"/>
+            <w:rFonts w:ascii="NewBaskerville-Italic" w:hAnsi="NewBaskerville-Italic"/>
+            <w:sz w:val="20"/>
+            <w:szCs w:val="20"/>
+          </w:rPr>
+          <w:t>www.malwareanalysisbook.com/</w:t>
+        </w:r>
+      </w:hyperlink>
+      <w:r>
+        <w:rPr>
+          <w:rStyle w:val="fontstyle01"/>
+        </w:rPr>
+        <w:t xml:space="preserve">, </w:t>
+      </w:r>
+      <w:r>
+        <w:rPr>
+          <w:rStyle w:val="fontstyle01"/>
+          <w:rFonts w:ascii="Times New Roman" w:hAnsi="Times New Roman" w:cs="Times New Roman"/>
+          <w:i w:val="0"/>
+          <w:sz w:val="24"/>
+          <w:szCs w:val="24"/>
+        </w:rPr>
+        <w:t>presumably to conduct denial of service attack against the site.</w:t>
+      </w:r>
+    </w:p>
+    <w:p>
+      <w:pPr>
+        <w:pStyle w:val="ListParagraph"/>
+        <w:numPr>
+          <w:ilvl w:val="0"/>
+          <w:numId w:val="9"/>
+        </w:numPr>
+        <w:tabs>
+          <w:tab w:val="left" w:pos="900"/>
+        </w:tabs>
+        <w:ind w:left="900"/>
+        <w:rPr>
+          <w:rStyle w:val="fontstyle01"/>
+          <w:rFonts w:ascii="Times New Roman" w:hAnsi="Times New Roman" w:cs="Times New Roman"/>
+          <w:i w:val="0"/>
+          <w:iCs w:val="0"/>
+          <w:color w:val="auto"/>
+          <w:sz w:val="24"/>
+          <w:szCs w:val="24"/>
+        </w:rPr>
+      </w:pPr>
+      <w:r>
+        <w:rPr>
+          <w:rStyle w:val="fontstyle01"/>
+          <w:rFonts w:ascii="Times New Roman" w:hAnsi="Times New Roman" w:cs="Times New Roman"/>
+          <w:i w:val="0"/>
+          <w:sz w:val="24"/>
+          <w:szCs w:val="24"/>
+        </w:rPr>
+        <w:t>This program will never finish. It waits on a timer until the year 2100, and then creates 20 threads, each of them run in the infinity loops.</w:t>
+      </w:r>
+    </w:p>
+    <w:p>
+      <w:pPr>
+        <w:tabs>
+          <w:tab w:val="left" w:pos="450"/>
+          <w:tab w:val="left" w:pos="900"/>
+        </w:tabs>
+        <w:rPr>
+          <w:rFonts w:ascii="Arial Rounded MT Bold" w:hAnsi="Arial Rounded MT Bold" w:cs="Times New Roman"/>
+          <w:sz w:val="24"/>
+          <w:szCs w:val="24"/>
+        </w:rPr>
+      </w:pPr>
+      <w:r>
+        <w:rPr>
+          <w:rFonts w:ascii="Times New Roman" w:hAnsi="Times New Roman" w:cs="Times New Roman"/>
+          <w:sz w:val="24"/>
+          <w:szCs w:val="24"/>
+        </w:rPr>
+        <w:tab/>
+      </w:r>
+      <w:r>
+        <w:rPr>
+          <w:rFonts w:ascii="Arial Rounded MT Bold" w:hAnsi="Arial Rounded MT Bold" w:cs="Times New Roman"/>
+          <w:sz w:val="24"/>
+          <w:szCs w:val="24"/>
+        </w:rPr>
+        <w:t>Detail Analysis</w:t>
+      </w:r>
+    </w:p>
+    <w:p>
+      <w:pPr>
+        <w:tabs>
+          <w:tab w:val="left" w:pos="450"/>
+          <w:tab w:val="left" w:pos="900"/>
+        </w:tabs>
+        <w:rPr>
+          <w:rFonts w:ascii="Arial Rounded MT Bold" w:hAnsi="Arial Rounded MT Bold" w:cs="Times New Roman"/>
+          <w:sz w:val="24"/>
+          <w:szCs w:val="24"/>
+        </w:rPr>
+      </w:pPr>
+      <w:r>
+        <w:rPr>
+          <w:rFonts w:ascii="Arial Rounded MT Bold" w:hAnsi="Arial Rounded MT Bold" w:cs="Times New Roman"/>
+          <w:sz w:val="24"/>
+          <w:szCs w:val="24"/>
+        </w:rPr>
+        <w:tab/>
       </w:r>
     </w:p>
     <w:p>
@@ -839,18 +1137,21 @@
         <w:t>http://www.malwareanalysisbook.com/ad.html</w:t>
       </w:r>
       <w:r>
-        <w:t xml:space="preserve"> </w:t>
-      </w:r>
-      <w:r>
-        <w:t>.</w:t>
-      </w:r>
-      <w:r>
-        <w:rPr>
-          <w:rFonts w:ascii="Times New Roman" w:hAnsi="Times New Roman" w:cs="Times New Roman"/>
-          <w:sz w:val="24"/>
-          <w:szCs w:val="24"/>
-        </w:rPr>
-        <w:t>We can also see the important import to the program.</w:t>
+        <w:t xml:space="preserve">. </w:t>
+      </w:r>
+      <w:r>
+        <w:rPr>
+          <w:rFonts w:ascii="Times New Roman" w:hAnsi="Times New Roman" w:cs="Times New Roman"/>
+        </w:rPr>
+        <w:t>We</w:t>
+      </w:r>
+      <w:r>
+        <w:rPr>
+          <w:rFonts w:ascii="Times New Roman" w:hAnsi="Times New Roman" w:cs="Times New Roman"/>
+          <w:sz w:val="24"/>
+          <w:szCs w:val="24"/>
+        </w:rPr>
+        <w:t xml:space="preserve"> can also see the important import to the program.</w:t>
       </w:r>
     </w:p>
     <w:p>
@@ -879,6 +1180,8 @@
         </w:rPr>
         <w:t>CoCreateInstance</w:t>
       </w:r>
+      <w:bookmarkStart w:id="0" w:name="_GoBack"/>
+      <w:bookmarkEnd w:id="0"/>
     </w:p>
     <w:p>
       <w:pPr>
@@ -1026,6 +1329,7 @@
         <w:rPr>
           <w:noProof/>
         </w:rPr>
+        <w:lastRenderedPageBreak/>
         <w:drawing>
           <wp:inline distT="0" distB="0" distL="0" distR="0">
             <wp:extent cx="4359860" cy="2766369"/>
@@ -1042,7 +1346,7 @@
                     <pic:cNvPicPr/>
                   </pic:nvPicPr>
                   <pic:blipFill>
-                    <a:blip r:embed="rId7">
+                    <a:blip r:embed="rId9">
                       <a:extLst>
                         <a:ext uri="{28A0092B-C50C-407E-A947-70E740481C1C}">
                           <a14:useLocalDpi xmlns:a14="http://schemas.microsoft.com/office/drawing/2010/main" val="0"/>
@@ -1074,7 +1378,6 @@
         <w:pStyle w:val="NoSpacing"/>
       </w:pPr>
       <w:r>
-        <w:lastRenderedPageBreak/>
         <w:tab/>
         <w:t xml:space="preserve">The first thing the malware does it to create a String that hold the URL that it will visit at the end of the program, The URL is stored at the address 0x140006250. Upon inspecting the address we can see the </w:t>
       </w:r>
@@ -1125,11 +1428,11 @@
                     <pic:cNvPicPr/>
                   </pic:nvPicPr>
                   <pic:blipFill>
-                    <a:blip r:embed="rId8">
+                    <a:blip r:embed="rId10">
                       <a:extLst>
                         <a:ext uri="{BEBA8EAE-BF5A-486C-A8C5-ECC9F3942E4B}">
                           <a14:imgProps xmlns:a14="http://schemas.microsoft.com/office/drawing/2010/main">
-                            <a14:imgLayer r:embed="rId9">
+                            <a14:imgLayer r:embed="rId11">
                               <a14:imgEffect>
                                 <a14:brightnessContrast bright="-2000"/>
                               </a14:imgEffect>
@@ -1210,7 +1513,7 @@
                     <pic:cNvPicPr/>
                   </pic:nvPicPr>
                   <pic:blipFill rotWithShape="1">
-                    <a:blip r:embed="rId10">
+                    <a:blip r:embed="rId12">
                       <a:extLst>
                         <a:ext uri="{28A0092B-C50C-407E-A947-70E740481C1C}">
                           <a14:useLocalDpi xmlns:a14="http://schemas.microsoft.com/office/drawing/2010/main" val="0"/>
@@ -1253,34 +1556,13 @@
         <w:t>To</w:t>
       </w:r>
       <w:r>
-        <w:t xml:space="preserve"> determine what COM functionality is</w:t>
-      </w:r>
-      <w:r>
-        <w:t xml:space="preserve"> </w:t>
-      </w:r>
-      <w:r>
-        <w:t xml:space="preserve">being used, we need to examine the interface </w:t>
-      </w:r>
-      <w:r>
-        <w:t>identifier (IID) and class iden</w:t>
-      </w:r>
-      <w:r>
-        <w:t>tifier (CLSID).</w:t>
-      </w:r>
-      <w:r>
-        <w:t xml:space="preserve"> Clicking on the data_140006a18 and data_140006a58 we can identify </w:t>
+        <w:t xml:space="preserve"> determine what COM functionality is being used, we need to examine the interface identifier (IID) and class identifier (CLSID). Clicking on the data_140006a18 and data_140006a58 we can identify </w:t>
       </w:r>
       <w:r>
         <w:rPr>
           <w:i/>
         </w:rPr>
-        <w:t xml:space="preserve">CLSID </w:t>
-      </w:r>
-      <w:r>
-        <w:rPr>
-          <w:i/>
-        </w:rPr>
-        <w:t>0002DF01-0000-0000-C000-000000000046</w:t>
+        <w:t>CLSID 0002DF01-0000-0000-C000-000000000046</w:t>
       </w:r>
       <w:r>
         <w:t xml:space="preserve"> and </w:t>
@@ -1317,6 +1599,7 @@
         <w:rPr>
           <w:noProof/>
         </w:rPr>
+        <w:lastRenderedPageBreak/>
         <w:drawing>
           <wp:inline distT="0" distB="0" distL="0" distR="0" wp14:anchorId="2C5270E8" wp14:editId="71C2383D">
             <wp:extent cx="3386455" cy="943661"/>
@@ -1333,7 +1616,7 @@
                     <pic:cNvPicPr/>
                   </pic:nvPicPr>
                   <pic:blipFill rotWithShape="1">
-                    <a:blip r:embed="rId11">
+                    <a:blip r:embed="rId13">
                       <a:extLst>
                         <a:ext uri="{28A0092B-C50C-407E-A947-70E740481C1C}">
                           <a14:useLocalDpi xmlns:a14="http://schemas.microsoft.com/office/drawing/2010/main" val="0"/>
@@ -1384,8 +1667,6 @@
         <w:pStyle w:val="NoSpacing"/>
         <w:ind w:firstLine="720"/>
       </w:pPr>
-      <w:bookmarkStart w:id="0" w:name="_GoBack"/>
-      <w:bookmarkEnd w:id="0"/>
       <w:r>
         <w:t>After the call to Navigate, there are some cleanup function that are being called to before the program end. The program does not install itself for persistently and it does not modify the system. It simply displays a onetime advertisement.</w:t>
       </w:r>
@@ -1559,7 +1840,6 @@
           <w:sz w:val="24"/>
           <w:szCs w:val="24"/>
         </w:rPr>
-        <w:lastRenderedPageBreak/>
         <w:tab/>
       </w:r>
       <w:r>
@@ -1728,6 +2008,178 @@
     </w:lvl>
   </w:abstractNum>
   <w:abstractNum w:abstractNumId="1" w15:restartNumberingAfterBreak="0">
+    <w:nsid w:val="117B4157"/>
+    <w:multiLevelType w:val="hybridMultilevel"/>
+    <w:tmpl w:val="DDE8CCE4"/>
+    <w:lvl w:ilvl="0" w:tplc="0409000F">
+      <w:start w:val="1"/>
+      <w:numFmt w:val="decimal"/>
+      <w:lvlText w:val="%1."/>
+      <w:lvlJc w:val="left"/>
+      <w:pPr>
+        <w:ind w:left="1260" w:hanging="360"/>
+      </w:pPr>
+    </w:lvl>
+    <w:lvl w:ilvl="1" w:tplc="04090019" w:tentative="1">
+      <w:start w:val="1"/>
+      <w:numFmt w:val="lowerLetter"/>
+      <w:lvlText w:val="%2."/>
+      <w:lvlJc w:val="left"/>
+      <w:pPr>
+        <w:ind w:left="1980" w:hanging="360"/>
+      </w:pPr>
+    </w:lvl>
+    <w:lvl w:ilvl="2" w:tplc="0409001B" w:tentative="1">
+      <w:start w:val="1"/>
+      <w:numFmt w:val="lowerRoman"/>
+      <w:lvlText w:val="%3."/>
+      <w:lvlJc w:val="right"/>
+      <w:pPr>
+        <w:ind w:left="2700" w:hanging="180"/>
+      </w:pPr>
+    </w:lvl>
+    <w:lvl w:ilvl="3" w:tplc="0409000F" w:tentative="1">
+      <w:start w:val="1"/>
+      <w:numFmt w:val="decimal"/>
+      <w:lvlText w:val="%4."/>
+      <w:lvlJc w:val="left"/>
+      <w:pPr>
+        <w:ind w:left="3420" w:hanging="360"/>
+      </w:pPr>
+    </w:lvl>
+    <w:lvl w:ilvl="4" w:tplc="04090019" w:tentative="1">
+      <w:start w:val="1"/>
+      <w:numFmt w:val="lowerLetter"/>
+      <w:lvlText w:val="%5."/>
+      <w:lvlJc w:val="left"/>
+      <w:pPr>
+        <w:ind w:left="4140" w:hanging="360"/>
+      </w:pPr>
+    </w:lvl>
+    <w:lvl w:ilvl="5" w:tplc="0409001B" w:tentative="1">
+      <w:start w:val="1"/>
+      <w:numFmt w:val="lowerRoman"/>
+      <w:lvlText w:val="%6."/>
+      <w:lvlJc w:val="right"/>
+      <w:pPr>
+        <w:ind w:left="4860" w:hanging="180"/>
+      </w:pPr>
+    </w:lvl>
+    <w:lvl w:ilvl="6" w:tplc="0409000F" w:tentative="1">
+      <w:start w:val="1"/>
+      <w:numFmt w:val="decimal"/>
+      <w:lvlText w:val="%7."/>
+      <w:lvlJc w:val="left"/>
+      <w:pPr>
+        <w:ind w:left="5580" w:hanging="360"/>
+      </w:pPr>
+    </w:lvl>
+    <w:lvl w:ilvl="7" w:tplc="04090019" w:tentative="1">
+      <w:start w:val="1"/>
+      <w:numFmt w:val="lowerLetter"/>
+      <w:lvlText w:val="%8."/>
+      <w:lvlJc w:val="left"/>
+      <w:pPr>
+        <w:ind w:left="6300" w:hanging="360"/>
+      </w:pPr>
+    </w:lvl>
+    <w:lvl w:ilvl="8" w:tplc="0409001B" w:tentative="1">
+      <w:start w:val="1"/>
+      <w:numFmt w:val="lowerRoman"/>
+      <w:lvlText w:val="%9."/>
+      <w:lvlJc w:val="right"/>
+      <w:pPr>
+        <w:ind w:left="7020" w:hanging="180"/>
+      </w:pPr>
+    </w:lvl>
+  </w:abstractNum>
+  <w:abstractNum w:abstractNumId="2" w15:restartNumberingAfterBreak="0">
+    <w:nsid w:val="123C4E42"/>
+    <w:multiLevelType w:val="hybridMultilevel"/>
+    <w:tmpl w:val="1EF04CA2"/>
+    <w:lvl w:ilvl="0" w:tplc="0409000F">
+      <w:start w:val="1"/>
+      <w:numFmt w:val="decimal"/>
+      <w:lvlText w:val="%1."/>
+      <w:lvlJc w:val="left"/>
+      <w:pPr>
+        <w:ind w:left="1440" w:hanging="360"/>
+      </w:pPr>
+    </w:lvl>
+    <w:lvl w:ilvl="1" w:tplc="04090019" w:tentative="1">
+      <w:start w:val="1"/>
+      <w:numFmt w:val="lowerLetter"/>
+      <w:lvlText w:val="%2."/>
+      <w:lvlJc w:val="left"/>
+      <w:pPr>
+        <w:ind w:left="2160" w:hanging="360"/>
+      </w:pPr>
+    </w:lvl>
+    <w:lvl w:ilvl="2" w:tplc="0409001B" w:tentative="1">
+      <w:start w:val="1"/>
+      <w:numFmt w:val="lowerRoman"/>
+      <w:lvlText w:val="%3."/>
+      <w:lvlJc w:val="right"/>
+      <w:pPr>
+        <w:ind w:left="2880" w:hanging="180"/>
+      </w:pPr>
+    </w:lvl>
+    <w:lvl w:ilvl="3" w:tplc="0409000F" w:tentative="1">
+      <w:start w:val="1"/>
+      <w:numFmt w:val="decimal"/>
+      <w:lvlText w:val="%4."/>
+      <w:lvlJc w:val="left"/>
+      <w:pPr>
+        <w:ind w:left="3600" w:hanging="360"/>
+      </w:pPr>
+    </w:lvl>
+    <w:lvl w:ilvl="4" w:tplc="04090019" w:tentative="1">
+      <w:start w:val="1"/>
+      <w:numFmt w:val="lowerLetter"/>
+      <w:lvlText w:val="%5."/>
+      <w:lvlJc w:val="left"/>
+      <w:pPr>
+        <w:ind w:left="4320" w:hanging="360"/>
+      </w:pPr>
+    </w:lvl>
+    <w:lvl w:ilvl="5" w:tplc="0409001B" w:tentative="1">
+      <w:start w:val="1"/>
+      <w:numFmt w:val="lowerRoman"/>
+      <w:lvlText w:val="%6."/>
+      <w:lvlJc w:val="right"/>
+      <w:pPr>
+        <w:ind w:left="5040" w:hanging="180"/>
+      </w:pPr>
+    </w:lvl>
+    <w:lvl w:ilvl="6" w:tplc="0409000F" w:tentative="1">
+      <w:start w:val="1"/>
+      <w:numFmt w:val="decimal"/>
+      <w:lvlText w:val="%7."/>
+      <w:lvlJc w:val="left"/>
+      <w:pPr>
+        <w:ind w:left="5760" w:hanging="360"/>
+      </w:pPr>
+    </w:lvl>
+    <w:lvl w:ilvl="7" w:tplc="04090019" w:tentative="1">
+      <w:start w:val="1"/>
+      <w:numFmt w:val="lowerLetter"/>
+      <w:lvlText w:val="%8."/>
+      <w:lvlJc w:val="left"/>
+      <w:pPr>
+        <w:ind w:left="6480" w:hanging="360"/>
+      </w:pPr>
+    </w:lvl>
+    <w:lvl w:ilvl="8" w:tplc="0409001B" w:tentative="1">
+      <w:start w:val="1"/>
+      <w:numFmt w:val="lowerRoman"/>
+      <w:lvlText w:val="%9."/>
+      <w:lvlJc w:val="right"/>
+      <w:pPr>
+        <w:ind w:left="7200" w:hanging="180"/>
+      </w:pPr>
+    </w:lvl>
+  </w:abstractNum>
+  <w:abstractNum w:abstractNumId="3" w15:restartNumberingAfterBreak="0">
     <w:nsid w:val="18802E1A"/>
     <w:multiLevelType w:val="hybridMultilevel"/>
     <w:tmpl w:val="BE46F77E"/>
@@ -1813,7 +2265,7 @@
       </w:pPr>
     </w:lvl>
   </w:abstractNum>
-  <w:abstractNum w:abstractNumId="2" w15:restartNumberingAfterBreak="0">
+  <w:abstractNum w:abstractNumId="4" w15:restartNumberingAfterBreak="0">
     <w:nsid w:val="3EC429DC"/>
     <w:multiLevelType w:val="hybridMultilevel"/>
     <w:tmpl w:val="0ED434F0"/>
@@ -1899,7 +2351,7 @@
       </w:pPr>
     </w:lvl>
   </w:abstractNum>
-  <w:abstractNum w:abstractNumId="3" w15:restartNumberingAfterBreak="0">
+  <w:abstractNum w:abstractNumId="5" w15:restartNumberingAfterBreak="0">
     <w:nsid w:val="687C2F1A"/>
     <w:multiLevelType w:val="hybridMultilevel"/>
     <w:tmpl w:val="6D48CC64"/>
@@ -1985,7 +2437,7 @@
       </w:pPr>
     </w:lvl>
   </w:abstractNum>
-  <w:abstractNum w:abstractNumId="4" w15:restartNumberingAfterBreak="0">
+  <w:abstractNum w:abstractNumId="6" w15:restartNumberingAfterBreak="0">
     <w:nsid w:val="698569E9"/>
     <w:multiLevelType w:val="hybridMultilevel"/>
     <w:tmpl w:val="96DCE8E4"/>
@@ -2071,7 +2523,7 @@
       </w:pPr>
     </w:lvl>
   </w:abstractNum>
-  <w:abstractNum w:abstractNumId="5" w15:restartNumberingAfterBreak="0">
+  <w:abstractNum w:abstractNumId="7" w15:restartNumberingAfterBreak="0">
     <w:nsid w:val="6D7C0E08"/>
     <w:multiLevelType w:val="hybridMultilevel"/>
     <w:tmpl w:val="DEE0C548"/>
@@ -2157,7 +2609,7 @@
       </w:pPr>
     </w:lvl>
   </w:abstractNum>
-  <w:abstractNum w:abstractNumId="6" w15:restartNumberingAfterBreak="0">
+  <w:abstractNum w:abstractNumId="8" w15:restartNumberingAfterBreak="0">
     <w:nsid w:val="7D416C14"/>
     <w:multiLevelType w:val="hybridMultilevel"/>
     <w:tmpl w:val="14A0C426"/>
@@ -2244,25 +2696,31 @@
     </w:lvl>
   </w:abstractNum>
   <w:num w:numId="1">
-    <w:abstractNumId w:val="1"/>
+    <w:abstractNumId w:val="3"/>
   </w:num>
   <w:num w:numId="2">
-    <w:abstractNumId w:val="5"/>
+    <w:abstractNumId w:val="7"/>
   </w:num>
   <w:num w:numId="3">
-    <w:abstractNumId w:val="2"/>
+    <w:abstractNumId w:val="4"/>
   </w:num>
   <w:num w:numId="4">
-    <w:abstractNumId w:val="4"/>
+    <w:abstractNumId w:val="6"/>
   </w:num>
   <w:num w:numId="5">
     <w:abstractNumId w:val="0"/>
   </w:num>
   <w:num w:numId="6">
-    <w:abstractNumId w:val="6"/>
+    <w:abstractNumId w:val="8"/>
   </w:num>
   <w:num w:numId="7">
-    <w:abstractNumId w:val="3"/>
+    <w:abstractNumId w:val="5"/>
+  </w:num>
+  <w:num w:numId="8">
+    <w:abstractNumId w:val="2"/>
+  </w:num>
+  <w:num w:numId="9">
+    <w:abstractNumId w:val="1"/>
   </w:num>
 </w:numbering>
 </file>
@@ -2784,6 +3242,44 @@
       <w:sz w:val="32"/>
     </w:rPr>
   </w:style>
+  <w:style w:type="character" w:customStyle="1" w:styleId="fontstyle01">
+    <w:name w:val="fontstyle01"/>
+    <w:basedOn w:val="DefaultParagraphFont"/>
+    <w:rsid w:val="006C7E30"/>
+    <w:rPr>
+      <w:rFonts w:ascii="NewBaskerville-Italic" w:hAnsi="NewBaskerville-Italic" w:hint="default"/>
+      <w:b w:val="0"/>
+      <w:bCs w:val="0"/>
+      <w:i/>
+      <w:iCs/>
+      <w:color w:val="000000"/>
+      <w:sz w:val="20"/>
+      <w:szCs w:val="20"/>
+    </w:rPr>
+  </w:style>
+  <w:style w:type="character" w:styleId="Hyperlink">
+    <w:name w:val="Hyperlink"/>
+    <w:basedOn w:val="DefaultParagraphFont"/>
+    <w:uiPriority w:val="99"/>
+    <w:unhideWhenUsed/>
+    <w:rsid w:val="006C7E30"/>
+    <w:rPr>
+      <w:color w:val="0563C1" w:themeColor="hyperlink"/>
+      <w:u w:val="single"/>
+    </w:rPr>
+  </w:style>
+  <w:style w:type="character" w:styleId="Mention">
+    <w:name w:val="Mention"/>
+    <w:basedOn w:val="DefaultParagraphFont"/>
+    <w:uiPriority w:val="99"/>
+    <w:semiHidden/>
+    <w:unhideWhenUsed/>
+    <w:rsid w:val="006C7E30"/>
+    <w:rPr>
+      <w:color w:val="2B579A"/>
+      <w:shd w:val="clear" w:color="auto" w:fill="E6E6E6"/>
+    </w:rPr>
+  </w:style>
 </w:styles>
 </file>
 

</xml_diff>